<commit_message>
Task for sprint 1 setted
</commit_message>
<xml_diff>
--- a/GD_SnowBall_SprintReport_Haneul.docx
+++ b/GD_SnowBall_SprintReport_Haneul.docx
@@ -375,21 +375,7 @@
               <w:rPr>
                 <w:color w:val="4472C4" w:themeColor="accent1"/>
               </w:rPr>
-              <w:t xml:space="preserve"> with the most </w:t>
-            </w:r>
-            <w:proofErr w:type="gramStart"/>
-            <w:r>
-              <w:rPr>
-                <w:color w:val="4472C4" w:themeColor="accent1"/>
-              </w:rPr>
-              <w:t>recent  report</w:t>
-            </w:r>
-            <w:proofErr w:type="gramEnd"/>
-            <w:r>
-              <w:rPr>
-                <w:color w:val="4472C4" w:themeColor="accent1"/>
-              </w:rPr>
-              <w:t xml:space="preserve"> being at the top of the document and older </w:t>
+              <w:t xml:space="preserve"> with the most recent  report being at the top of the document and older </w:t>
             </w:r>
             <w:r>
               <w:rPr>
@@ -474,16 +460,8 @@
               <w:rPr>
                 <w:color w:val="4472C4" w:themeColor="accent1"/>
               </w:rPr>
-              <w:t xml:space="preserve">Progress List &amp; </w:t>
-            </w:r>
-            <w:proofErr w:type="spellStart"/>
-            <w:r>
-              <w:rPr>
-                <w:color w:val="4472C4" w:themeColor="accent1"/>
-              </w:rPr>
-              <w:t>DevLog</w:t>
-            </w:r>
-            <w:proofErr w:type="spellEnd"/>
+              <w:t>Progress List &amp; DevLog</w:t>
+            </w:r>
           </w:p>
           <w:p>
             <w:pPr>
@@ -713,13 +691,8 @@
         <w:t>ist</w:t>
       </w:r>
       <w:r>
-        <w:t xml:space="preserve"> &amp; </w:t>
-      </w:r>
-      <w:proofErr w:type="spellStart"/>
-      <w:r>
-        <w:t>DevLog</w:t>
-      </w:r>
-      <w:proofErr w:type="spellEnd"/>
+        <w:t xml:space="preserve"> &amp; DevLog</w:t>
+      </w:r>
       <w:r>
         <w:t>:</w:t>
       </w:r>
@@ -792,7 +765,6 @@
         </w:rPr>
         <w:t xml:space="preserve"> and record which tasks were completed and when. Include any tasks from feedback from your previous </w:t>
       </w:r>
-      <w:proofErr w:type="gramStart"/>
       <w:r>
         <w:rPr>
           <w:i/>
@@ -815,16 +787,7 @@
           <w:iCs/>
           <w:color w:val="4472C4" w:themeColor="accent1"/>
         </w:rPr>
-        <w:t>, or</w:t>
-      </w:r>
-      <w:proofErr w:type="gramEnd"/>
-      <w:r>
-        <w:rPr>
-          <w:i/>
-          <w:iCs/>
-          <w:color w:val="4472C4" w:themeColor="accent1"/>
-        </w:rPr>
-        <w:t xml:space="preserve"> discovered as you progressed.</w:t>
+        <w:t>, or discovered as you progressed.</w:t>
       </w:r>
     </w:p>
     <w:tbl>
@@ -1075,7 +1038,7 @@
                 <w:sz w:val="18"/>
                 <w:szCs w:val="18"/>
               </w:rPr>
-              <w:t>GDD – Setup Wiki website</w:t>
+              <w:t>Make Snowman head (player character)</w:t>
             </w:r>
           </w:p>
         </w:tc>
@@ -1092,15 +1055,13 @@
                 <w:szCs w:val="18"/>
               </w:rPr>
             </w:pPr>
-            <w:proofErr w:type="spellStart"/>
-            <w:r>
-              <w:rPr>
-                <w:sz w:val="18"/>
-                <w:szCs w:val="18"/>
-              </w:rPr>
-              <w:t>YourName</w:t>
-            </w:r>
-            <w:proofErr w:type="spellEnd"/>
+            <w:r>
+              <w:rPr>
+                <w:sz w:val="18"/>
+                <w:szCs w:val="18"/>
+              </w:rPr>
+              <w:t>Haneul</w:t>
+            </w:r>
           </w:p>
         </w:tc>
         <w:tc>
@@ -1209,7 +1170,7 @@
                 <w:sz w:val="18"/>
                 <w:szCs w:val="18"/>
               </w:rPr>
-              <w:t>GDD – Create and fill Page: Overview</w:t>
+              <w:t>Make Snowman body as map decoration.</w:t>
             </w:r>
           </w:p>
         </w:tc>
@@ -1226,15 +1187,13 @@
                 <w:szCs w:val="18"/>
               </w:rPr>
             </w:pPr>
-            <w:proofErr w:type="spellStart"/>
-            <w:r>
-              <w:rPr>
-                <w:sz w:val="18"/>
-                <w:szCs w:val="18"/>
-              </w:rPr>
-              <w:t>YourName</w:t>
-            </w:r>
-            <w:proofErr w:type="spellEnd"/>
+            <w:r>
+              <w:rPr>
+                <w:sz w:val="18"/>
+                <w:szCs w:val="18"/>
+              </w:rPr>
+              <w:t>Haneul</w:t>
+            </w:r>
           </w:p>
         </w:tc>
         <w:tc>
@@ -1341,7 +1300,7 @@
                 <w:sz w:val="18"/>
                 <w:szCs w:val="18"/>
               </w:rPr>
-              <w:t>GDD – Create and fill Page: Design Pillars</w:t>
+              <w:t>Create snow field.</w:t>
             </w:r>
           </w:p>
         </w:tc>
@@ -1359,15 +1318,13 @@
                 <w:szCs w:val="18"/>
               </w:rPr>
             </w:pPr>
-            <w:proofErr w:type="spellStart"/>
-            <w:r>
-              <w:rPr>
-                <w:sz w:val="18"/>
-                <w:szCs w:val="18"/>
-              </w:rPr>
-              <w:t>YourName</w:t>
-            </w:r>
-            <w:proofErr w:type="spellEnd"/>
+            <w:r>
+              <w:rPr>
+                <w:sz w:val="18"/>
+                <w:szCs w:val="18"/>
+              </w:rPr>
+              <w:t>Haneul</w:t>
+            </w:r>
           </w:p>
         </w:tc>
         <w:tc>
@@ -1440,7 +1397,7 @@
                 <w:sz w:val="18"/>
                 <w:szCs w:val="18"/>
               </w:rPr>
-              <w:t>GDD – Create and fill Page: Controls</w:t>
+              <w:t>Add a little house.</w:t>
             </w:r>
           </w:p>
         </w:tc>
@@ -1458,15 +1415,13 @@
                 <w:szCs w:val="18"/>
               </w:rPr>
             </w:pPr>
-            <w:proofErr w:type="spellStart"/>
-            <w:r>
-              <w:rPr>
-                <w:sz w:val="18"/>
-                <w:szCs w:val="18"/>
-              </w:rPr>
-              <w:t>YourName</w:t>
-            </w:r>
-            <w:proofErr w:type="spellEnd"/>
+            <w:r>
+              <w:rPr>
+                <w:sz w:val="18"/>
+                <w:szCs w:val="18"/>
+              </w:rPr>
+              <w:t>Haneul</w:t>
+            </w:r>
           </w:p>
         </w:tc>
         <w:tc>
@@ -1574,7 +1529,7 @@
                 <w:sz w:val="18"/>
                 <w:szCs w:val="18"/>
               </w:rPr>
-              <w:t>GDD – Create and fill Page: Story &amp; Setting</w:t>
+              <w:t>Making it snow on field.</w:t>
             </w:r>
           </w:p>
         </w:tc>
@@ -1592,15 +1547,13 @@
                 <w:szCs w:val="18"/>
               </w:rPr>
             </w:pPr>
-            <w:proofErr w:type="spellStart"/>
-            <w:r>
-              <w:rPr>
-                <w:sz w:val="18"/>
-                <w:szCs w:val="18"/>
-              </w:rPr>
-              <w:t>YourName</w:t>
-            </w:r>
-            <w:proofErr w:type="spellEnd"/>
+            <w:r>
+              <w:rPr>
+                <w:sz w:val="18"/>
+                <w:szCs w:val="18"/>
+              </w:rPr>
+              <w:t>Haneul</w:t>
+            </w:r>
           </w:p>
         </w:tc>
         <w:tc>
@@ -1703,13 +1656,6 @@
                 <w:szCs w:val="18"/>
               </w:rPr>
             </w:pPr>
-            <w:r>
-              <w:rPr>
-                <w:sz w:val="18"/>
-                <w:szCs w:val="18"/>
-              </w:rPr>
-              <w:t>GDD – Create and fill Page: Market analysis</w:t>
-            </w:r>
           </w:p>
         </w:tc>
         <w:tc>
@@ -1726,15 +1672,6 @@
                 <w:szCs w:val="18"/>
               </w:rPr>
             </w:pPr>
-            <w:proofErr w:type="spellStart"/>
-            <w:r>
-              <w:rPr>
-                <w:sz w:val="18"/>
-                <w:szCs w:val="18"/>
-              </w:rPr>
-              <w:t>YourName</w:t>
-            </w:r>
-            <w:proofErr w:type="spellEnd"/>
           </w:p>
         </w:tc>
         <w:tc>
@@ -1837,13 +1774,6 @@
                 <w:szCs w:val="18"/>
               </w:rPr>
             </w:pPr>
-            <w:r>
-              <w:rPr>
-                <w:sz w:val="18"/>
-                <w:szCs w:val="18"/>
-              </w:rPr>
-              <w:t>GDD – Gather Feedback from peers</w:t>
-            </w:r>
           </w:p>
         </w:tc>
         <w:tc>
@@ -1860,15 +1790,6 @@
                 <w:szCs w:val="18"/>
               </w:rPr>
             </w:pPr>
-            <w:proofErr w:type="spellStart"/>
-            <w:r>
-              <w:rPr>
-                <w:sz w:val="18"/>
-                <w:szCs w:val="18"/>
-              </w:rPr>
-              <w:t>YourName</w:t>
-            </w:r>
-            <w:proofErr w:type="spellEnd"/>
           </w:p>
         </w:tc>
         <w:tc>
@@ -8619,6 +8540,19 @@
 </file>
 
 <file path=customXml/item1.xml><?xml version="1.0" encoding="utf-8"?>
+<b:Sources xmlns:b="http://schemas.openxmlformats.org/officeDocument/2006/bibliography" xmlns="http://schemas.openxmlformats.org/officeDocument/2006/bibliography" SelectedStyle="\APASixthEditionOfficeOnline.xsl" StyleName="APA" Version="6"/>
+</file>
+
+<file path=customXml/item2.xml><?xml version="1.0" encoding="utf-8"?>
+<?mso-contentType ?>
+<FormTemplates xmlns="http://schemas.microsoft.com/sharepoint/v3/contenttype/forms">
+  <Display>DocumentLibraryForm</Display>
+  <Edit>DocumentLibraryForm</Edit>
+  <New>DocumentLibraryForm</New>
+</FormTemplates>
+</file>
+
+<file path=customXml/item3.xml><?xml version="1.0" encoding="utf-8"?>
 <ct:contentTypeSchema xmlns:ct="http://schemas.microsoft.com/office/2006/metadata/contentType" xmlns:ma="http://schemas.microsoft.com/office/2006/metadata/properties/metaAttributes" ct:_="" ma:_="" ma:contentTypeName="Document" ma:contentTypeID="0x010100A65604238D8E93419B92E4A652550D85" ma:contentTypeVersion="18" ma:contentTypeDescription="Create a new document." ma:contentTypeScope="" ma:versionID="c09ab9209d2c46ec6e7af0cc907491a4">
   <xsd:schema xmlns:xsd="http://www.w3.org/2001/XMLSchema" xmlns:xs="http://www.w3.org/2001/XMLSchema" xmlns:p="http://schemas.microsoft.com/office/2006/metadata/properties" xmlns:ns2="058e96c4-4636-4f5d-9e18-1d8b225c6f28" xmlns:ns3="be428d4f-2181-4e4a-af17-964619e51814" xmlns:ns4="1f90ba80-b527-4106-9f71-68cac0b6de9a" targetNamespace="http://schemas.microsoft.com/office/2006/metadata/properties" ma:root="true" ma:fieldsID="ae8f7e13f2bf1ee14f20c5cac197eb80" ns2:_="" ns3:_="" ns4:_="">
     <xsd:import namespace="058e96c4-4636-4f5d-9e18-1d8b225c6f28"/>
@@ -8872,20 +8806,23 @@
 </ct:contentTypeSchema>
 </file>
 
-<file path=customXml/item2.xml><?xml version="1.0" encoding="utf-8"?>
-<?mso-contentType ?>
-<FormTemplates xmlns="http://schemas.microsoft.com/sharepoint/v3/contenttype/forms">
-  <Display>DocumentLibraryForm</Display>
-  <Edit>DocumentLibraryForm</Edit>
-  <New>DocumentLibraryForm</New>
-</FormTemplates>
+<file path=customXml/itemProps1.xml><?xml version="1.0" encoding="utf-8"?>
+<ds:datastoreItem xmlns:ds="http://schemas.openxmlformats.org/officeDocument/2006/customXml" ds:itemID="{B4D0D009-1DDD-4C54-BC30-1FAF6ED76033}">
+  <ds:schemaRefs>
+    <ds:schemaRef ds:uri="http://schemas.openxmlformats.org/officeDocument/2006/bibliography"/>
+  </ds:schemaRefs>
+</ds:datastoreItem>
 </file>
 
-<file path=customXml/item3.xml><?xml version="1.0" encoding="utf-8"?>
-<b:Sources xmlns:b="http://schemas.openxmlformats.org/officeDocument/2006/bibliography" xmlns="http://schemas.openxmlformats.org/officeDocument/2006/bibliography" SelectedStyle="\APASixthEditionOfficeOnline.xsl" StyleName="APA" Version="6"/>
+<file path=customXml/itemProps2.xml><?xml version="1.0" encoding="utf-8"?>
+<ds:datastoreItem xmlns:ds="http://schemas.openxmlformats.org/officeDocument/2006/customXml" ds:itemID="{419971F2-8DCB-4500-85D2-39BF984E4AF6}">
+  <ds:schemaRefs>
+    <ds:schemaRef ds:uri="http://schemas.microsoft.com/sharepoint/v3/contenttype/forms"/>
+  </ds:schemaRefs>
+</ds:datastoreItem>
 </file>
 
-<file path=customXml/itemProps1.xml><?xml version="1.0" encoding="utf-8"?>
+<file path=customXml/itemProps3.xml><?xml version="1.0" encoding="utf-8"?>
 <ds:datastoreItem xmlns:ds="http://schemas.openxmlformats.org/officeDocument/2006/customXml" ds:itemID="{2C5FA54A-F211-45F1-B752-A4D8583D0EFC}">
   <ds:schemaRefs>
     <ds:schemaRef ds:uri="http://schemas.microsoft.com/office/2006/metadata/contentType"/>
@@ -8903,20 +8840,4 @@
     <ds:schemaRef ds:uri="http://schemas.microsoft.com/internal/obd"/>
   </ds:schemaRefs>
 </ds:datastoreItem>
-</file>
-
-<file path=customXml/itemProps2.xml><?xml version="1.0" encoding="utf-8"?>
-<ds:datastoreItem xmlns:ds="http://schemas.openxmlformats.org/officeDocument/2006/customXml" ds:itemID="{419971F2-8DCB-4500-85D2-39BF984E4AF6}">
-  <ds:schemaRefs>
-    <ds:schemaRef ds:uri="http://schemas.microsoft.com/sharepoint/v3/contenttype/forms"/>
-  </ds:schemaRefs>
-</ds:datastoreItem>
-</file>
-
-<file path=customXml/itemProps3.xml><?xml version="1.0" encoding="utf-8"?>
-<ds:datastoreItem xmlns:ds="http://schemas.openxmlformats.org/officeDocument/2006/customXml" ds:itemID="{B4D0D009-1DDD-4C54-BC30-1FAF6ED76033}">
-  <ds:schemaRefs>
-    <ds:schemaRef ds:uri="http://schemas.openxmlformats.org/officeDocument/2006/bibliography"/>
-  </ds:schemaRefs>
-</ds:datastoreItem>
 </file>
</xml_diff>